<commit_message>
(Final) Conclusion and Recommendation
</commit_message>
<xml_diff>
--- a/Conclusions and Recommendations.docx
+++ b/Conclusions and Recommendations.docx
@@ -1,44 +1,31 @@
 
 <file path=word/document.xml><?xml version="1.0" encoding="utf-8"?>
-<w:document xmlns:wpc="http://schemas.microsoft.com/office/word/2010/wordprocessingCanvas" xmlns:cx="http://schemas.microsoft.com/office/drawing/2014/chartex" xmlns:mc="http://schemas.openxmlformats.org/markup-compatibility/2006" xmlns:o="urn:schemas-microsoft-com:office:office" xmlns:r="http://schemas.openxmlformats.org/officeDocument/2006/relationships" xmlns:m="http://schemas.openxmlformats.org/officeDocument/2006/math" xmlns:v="urn:schemas-microsoft-com:vml" xmlns:wp14="http://schemas.microsoft.com/office/word/2010/wordprocessingDrawing" xmlns:wp="http://schemas.openxmlformats.org/drawingml/2006/wordprocessingDrawing" xmlns:w10="urn:schemas-microsoft-com:office:word" xmlns:w="http://schemas.openxmlformats.org/wordprocessingml/2006/main" xmlns:w14="http://schemas.microsoft.com/office/word/2010/wordml" xmlns:w15="http://schemas.microsoft.com/office/word/2012/wordml" xmlns:w16se="http://schemas.microsoft.com/office/word/2015/wordml/symex" xmlns:wpg="http://schemas.microsoft.com/office/word/2010/wordprocessingGroup" xmlns:wpi="http://schemas.microsoft.com/office/word/2010/wordprocessingInk" xmlns:wne="http://schemas.microsoft.com/office/word/2006/wordml" xmlns:wps="http://schemas.microsoft.com/office/word/2010/wordprocessingShape" mc:Ignorable="w14 w15 w16se wp14">
+<w:document xmlns:wpc="http://schemas.microsoft.com/office/word/2010/wordprocessingCanvas" xmlns:mc="http://schemas.openxmlformats.org/markup-compatibility/2006" xmlns:o="urn:schemas-microsoft-com:office:office" xmlns:r="http://schemas.openxmlformats.org/officeDocument/2006/relationships" xmlns:m="http://schemas.openxmlformats.org/officeDocument/2006/math" xmlns:v="urn:schemas-microsoft-com:vml" xmlns:wp14="http://schemas.microsoft.com/office/word/2010/wordprocessingDrawing" xmlns:wp="http://schemas.openxmlformats.org/drawingml/2006/wordprocessingDrawing" xmlns:w10="urn:schemas-microsoft-com:office:word" xmlns:w="http://schemas.openxmlformats.org/wordprocessingml/2006/main" xmlns:w14="http://schemas.microsoft.com/office/word/2010/wordml" xmlns:w15="http://schemas.microsoft.com/office/word/2012/wordml" xmlns:wpg="http://schemas.microsoft.com/office/word/2010/wordprocessingGroup" xmlns:wpi="http://schemas.microsoft.com/office/word/2010/wordprocessingInk" xmlns:wne="http://schemas.microsoft.com/office/word/2006/wordml" xmlns:wps="http://schemas.microsoft.com/office/word/2010/wordprocessingShape" mc:Ignorable="w14 w15 wp14">
   <w:body>
     <w:p>
       <w:pPr>
-        <w:pStyle w:val="NoSpacing"/>
-        <w:rPr>
-          <w:rFonts w:ascii="Arial" w:hAnsi="Arial" w:cs="Arial"/>
-          <w:sz w:val="28"/>
-          <w:szCs w:val="28"/>
+        <w:rPr>
+          <w:rFonts w:ascii="Arial" w:hAnsi="Arial" w:cs="Arial"/>
+          <w:b/>
+          <w:sz w:val="36"/>
+          <w:szCs w:val="32"/>
         </w:rPr>
       </w:pPr>
-      <w:r>
-        <w:rPr>
-          <w:rFonts w:ascii="Arial" w:hAnsi="Arial" w:cs="Arial"/>
-          <w:sz w:val="28"/>
-          <w:szCs w:val="28"/>
-        </w:rPr>
-        <w:t>NLP Project: Paperwork</w:t>
+      <w:bookmarkStart w:id="0" w:name="_GoBack"/>
+      <w:bookmarkEnd w:id="0"/>
+      <w:r>
+        <w:rPr>
+          <w:rFonts w:ascii="Arial" w:hAnsi="Arial" w:cs="Arial"/>
+          <w:b/>
+          <w:sz w:val="36"/>
+          <w:szCs w:val="32"/>
+        </w:rPr>
+        <w:t>Conclusion and Recommendation</w:t>
       </w:r>
     </w:p>
     <w:p>
       <w:pPr>
-        <w:rPr>
-          <w:sz w:val="32"/>
-          <w:szCs w:val="32"/>
-        </w:rPr>
-      </w:pPr>
-      <w:r>
-        <w:rPr>
-          <w:rFonts w:ascii="Arial" w:hAnsi="Arial" w:cs="Arial"/>
-          <w:b/>
-          <w:sz w:val="28"/>
-          <w:u w:val="single"/>
-        </w:rPr>
-        <w:t>CONCLUSIONS AND RECOMMENDATIONS</w:t>
-      </w:r>
-    </w:p>
-    <w:p>
-      <w:pPr>
+        <w:ind w:firstLine="720"/>
         <w:jc w:val="both"/>
         <w:rPr>
           <w:rFonts w:ascii="Arial" w:hAnsi="Arial" w:cs="Arial"/>
@@ -63,63 +50,167 @@
           <w:sz w:val="24"/>
           <w:szCs w:val="32"/>
         </w:rPr>
-        <w:t xml:space="preserve">Since adolescents are more inclined to social networking sites, they are most likely vulnerable to cyberbullying attacks. In this paper, we created a Filipino and English dataset of social media posts which contains indications of cyberbullying. </w:t>
-      </w:r>
-      <w:r>
-        <w:rPr>
-          <w:rFonts w:ascii="Arial" w:hAnsi="Arial" w:cs="Arial"/>
-          <w:sz w:val="24"/>
-          <w:szCs w:val="32"/>
-        </w:rPr>
-        <w:t>The team</w:t>
-      </w:r>
-      <w:r>
-        <w:rPr>
-          <w:rFonts w:ascii="Arial" w:hAnsi="Arial" w:cs="Arial"/>
-          <w:sz w:val="24"/>
-          <w:szCs w:val="32"/>
-        </w:rPr>
-        <w:t xml:space="preserve"> proposed and evaluated a methodology for the annotatio</w:t>
-      </w:r>
-      <w:r>
-        <w:rPr>
-          <w:rFonts w:ascii="Arial" w:hAnsi="Arial" w:cs="Arial"/>
-          <w:sz w:val="24"/>
-          <w:szCs w:val="32"/>
-        </w:rPr>
-        <w:t>n of this data. The</w:t>
-      </w:r>
-      <w:r>
-        <w:rPr>
-          <w:rFonts w:ascii="Arial" w:hAnsi="Arial" w:cs="Arial"/>
-          <w:sz w:val="24"/>
-          <w:szCs w:val="32"/>
-        </w:rPr>
-        <w:t xml:space="preserve"> ultimate goal of our project is to </w:t>
-      </w:r>
-      <w:r>
-        <w:rPr>
-          <w:rFonts w:ascii="Arial" w:hAnsi="Arial" w:cs="Arial"/>
-          <w:sz w:val="24"/>
-          <w:szCs w:val="32"/>
-        </w:rPr>
-        <w:t xml:space="preserve">automatically detect cyberbullying trends in social media in order to </w:t>
-      </w:r>
-      <w:r>
-        <w:rPr>
-          <w:rFonts w:ascii="Arial" w:hAnsi="Arial" w:cs="Arial"/>
-          <w:sz w:val="24"/>
-          <w:szCs w:val="32"/>
-        </w:rPr>
-        <w:t xml:space="preserve">reduce the </w:t>
-      </w:r>
-      <w:r>
-        <w:rPr>
-          <w:rFonts w:ascii="Arial" w:hAnsi="Arial" w:cs="Arial"/>
-          <w:sz w:val="24"/>
-          <w:szCs w:val="32"/>
-        </w:rPr>
-        <w:t xml:space="preserve">number of bullied adolescence. </w:t>
+        <w:t xml:space="preserve">Social networking sites are effective tools for connecting with other people. However, as social networking has become widespread, more and more people are finding unethical ways to use </w:t>
+      </w:r>
+      <w:r>
+        <w:rPr>
+          <w:rFonts w:ascii="Arial" w:hAnsi="Arial" w:cs="Arial"/>
+          <w:sz w:val="24"/>
+          <w:szCs w:val="32"/>
+        </w:rPr>
+        <w:t xml:space="preserve">this medium such as bullying someone through the use of internet (also known as cyberbullying). </w:t>
+      </w:r>
+      <w:r>
+        <w:rPr>
+          <w:rFonts w:ascii="Arial" w:hAnsi="Arial" w:cs="Arial"/>
+          <w:sz w:val="24"/>
+          <w:szCs w:val="32"/>
+        </w:rPr>
+        <w:t>Moreover, cyberbullying has become a serious issue in many countries. In this</w:t>
+      </w:r>
+      <w:r>
+        <w:rPr>
+          <w:rFonts w:ascii="Arial" w:hAnsi="Arial" w:cs="Arial"/>
+          <w:sz w:val="24"/>
+          <w:szCs w:val="32"/>
+        </w:rPr>
+        <w:t xml:space="preserve"> study, we </w:t>
+      </w:r>
+      <w:r>
+        <w:rPr>
+          <w:rFonts w:ascii="Arial" w:hAnsi="Arial" w:cs="Arial"/>
+          <w:sz w:val="24"/>
+          <w:szCs w:val="32"/>
+        </w:rPr>
+        <w:t xml:space="preserve">constructed </w:t>
+      </w:r>
+      <w:r>
+        <w:rPr>
+          <w:rFonts w:ascii="Arial" w:hAnsi="Arial" w:cs="Arial"/>
+          <w:sz w:val="24"/>
+          <w:szCs w:val="32"/>
+        </w:rPr>
+        <w:t>an</w:t>
+      </w:r>
+      <w:r>
+        <w:rPr>
+          <w:rFonts w:ascii="Arial" w:hAnsi="Arial" w:cs="Arial"/>
+          <w:sz w:val="24"/>
+          <w:szCs w:val="32"/>
+        </w:rPr>
+        <w:t xml:space="preserve"> English and Filipino </w:t>
+      </w:r>
+      <w:r>
+        <w:rPr>
+          <w:rFonts w:ascii="Arial" w:hAnsi="Arial" w:cs="Arial"/>
+          <w:sz w:val="24"/>
+          <w:szCs w:val="32"/>
+        </w:rPr>
+        <w:t xml:space="preserve">dataset </w:t>
+      </w:r>
+      <w:r>
+        <w:rPr>
+          <w:rFonts w:ascii="Arial" w:hAnsi="Arial" w:cs="Arial"/>
+          <w:sz w:val="24"/>
+          <w:szCs w:val="32"/>
+        </w:rPr>
+        <w:t xml:space="preserve">of social media posts </w:t>
+      </w:r>
+      <w:r>
+        <w:rPr>
+          <w:rFonts w:ascii="Arial" w:hAnsi="Arial" w:cs="Arial"/>
+          <w:sz w:val="24"/>
+          <w:szCs w:val="32"/>
+        </w:rPr>
+        <w:t xml:space="preserve">which contains indications of cyberbullying </w:t>
+      </w:r>
+      <w:r>
+        <w:rPr>
+          <w:rFonts w:ascii="Arial" w:hAnsi="Arial" w:cs="Arial"/>
+          <w:sz w:val="24"/>
+          <w:szCs w:val="32"/>
+        </w:rPr>
+        <w:t>entries and proposed a methodology for the annotation of the</w:t>
+      </w:r>
+      <w:r>
+        <w:rPr>
+          <w:rFonts w:ascii="Arial" w:hAnsi="Arial" w:cs="Arial"/>
+          <w:sz w:val="24"/>
+          <w:szCs w:val="32"/>
+        </w:rPr>
+        <w:t>se</w:t>
+      </w:r>
+      <w:r>
+        <w:rPr>
+          <w:rFonts w:ascii="Arial" w:hAnsi="Arial" w:cs="Arial"/>
+          <w:sz w:val="24"/>
+          <w:szCs w:val="32"/>
+        </w:rPr>
+        <w:t xml:space="preserve"> data through the use of Natural Language Processing. We also explored the feasibility of </w:t>
+      </w:r>
+      <w:r>
+        <w:rPr>
+          <w:rFonts w:ascii="Arial" w:hAnsi="Arial" w:cs="Arial"/>
+          <w:sz w:val="24"/>
+          <w:szCs w:val="32"/>
+        </w:rPr>
+        <w:t xml:space="preserve">the </w:t>
+      </w:r>
+      <w:r>
+        <w:rPr>
+          <w:rFonts w:ascii="Arial" w:hAnsi="Arial" w:cs="Arial"/>
+          <w:sz w:val="24"/>
+          <w:szCs w:val="32"/>
+        </w:rPr>
+        <w:t>automatic detection of cyberbullying entries</w:t>
+      </w:r>
+      <w:r>
+        <w:rPr>
+          <w:rFonts w:ascii="Arial" w:hAnsi="Arial" w:cs="Arial"/>
+          <w:sz w:val="24"/>
+          <w:szCs w:val="32"/>
+        </w:rPr>
+        <w:t xml:space="preserve"> in social media</w:t>
+      </w:r>
+      <w:r>
+        <w:rPr>
+          <w:rFonts w:ascii="Arial" w:hAnsi="Arial" w:cs="Arial"/>
+          <w:sz w:val="24"/>
+          <w:szCs w:val="32"/>
+        </w:rPr>
+        <w:t xml:space="preserve">. </w:t>
+      </w:r>
+      <w:r>
+        <w:rPr>
+          <w:rFonts w:ascii="Arial" w:hAnsi="Arial" w:cs="Arial"/>
+          <w:sz w:val="24"/>
+          <w:szCs w:val="32"/>
+        </w:rPr>
+        <w:t xml:space="preserve">With this research we aim to </w:t>
+      </w:r>
+      <w:r>
+        <w:rPr>
+          <w:rFonts w:ascii="Arial" w:hAnsi="Arial" w:cs="Arial"/>
+          <w:sz w:val="24"/>
+          <w:szCs w:val="32"/>
+        </w:rPr>
+        <w:t>reduce</w:t>
+      </w:r>
+      <w:r>
+        <w:rPr>
+          <w:rFonts w:ascii="Arial" w:hAnsi="Arial" w:cs="Arial"/>
+          <w:sz w:val="24"/>
+          <w:szCs w:val="32"/>
+        </w:rPr>
+        <w:t xml:space="preserve"> the burden of Internet patrol personnel </w:t>
+      </w:r>
+      <w:r>
+        <w:rPr>
+          <w:rFonts w:ascii="Arial" w:hAnsi="Arial" w:cs="Arial"/>
+          <w:sz w:val="24"/>
+          <w:szCs w:val="32"/>
+        </w:rPr>
+        <w:t xml:space="preserve">who make efforts to manually detect cyberbullying entries appearing on the Internet. </w:t>
       </w:r>
     </w:p>
     <w:p>
@@ -132,146 +223,70 @@
           <w:szCs w:val="32"/>
         </w:rPr>
       </w:pPr>
-      <w:bookmarkStart w:id="0" w:name="_GoBack"/>
-      <w:r>
-        <w:rPr>
-          <w:rFonts w:ascii="Arial" w:hAnsi="Arial" w:cs="Arial"/>
-          <w:sz w:val="24"/>
-          <w:szCs w:val="32"/>
-        </w:rPr>
-        <w:t xml:space="preserve">As for the </w:t>
-      </w:r>
-      <w:r>
-        <w:rPr>
-          <w:rFonts w:ascii="Arial" w:hAnsi="Arial" w:cs="Arial"/>
-          <w:sz w:val="24"/>
-          <w:szCs w:val="32"/>
-        </w:rPr>
-        <w:t xml:space="preserve">future researchers who want to conduct the same research, they should </w:t>
-      </w:r>
-      <w:r>
-        <w:rPr>
-          <w:rFonts w:ascii="Arial" w:hAnsi="Arial" w:cs="Arial"/>
-          <w:sz w:val="24"/>
-          <w:szCs w:val="32"/>
-        </w:rPr>
-        <w:t>do more exploration, qualitative analysis of the</w:t>
-      </w:r>
-      <w:r>
-        <w:rPr>
-          <w:rFonts w:ascii="Arial" w:hAnsi="Arial" w:cs="Arial"/>
-          <w:sz w:val="24"/>
-          <w:szCs w:val="32"/>
-        </w:rPr>
-        <w:t xml:space="preserve"> classification </w:t>
-      </w:r>
-      <w:r>
-        <w:rPr>
-          <w:rFonts w:ascii="Arial" w:hAnsi="Arial" w:cs="Arial"/>
-          <w:sz w:val="24"/>
-          <w:szCs w:val="32"/>
-        </w:rPr>
-        <w:t>results to gain insight into the linguistic realization of cyberbullying and more specifically a series of fine-grained text</w:t>
-      </w:r>
-      <w:r>
-        <w:rPr>
-          <w:rFonts w:ascii="Arial" w:hAnsi="Arial" w:cs="Arial"/>
-          <w:sz w:val="24"/>
-          <w:szCs w:val="32"/>
-        </w:rPr>
-        <w:t>.</w:t>
-      </w:r>
-      <w:r>
-        <w:rPr>
-          <w:rFonts w:ascii="Arial" w:hAnsi="Arial" w:cs="Arial"/>
-          <w:sz w:val="24"/>
-          <w:szCs w:val="32"/>
-        </w:rPr>
-        <w:t xml:space="preserve"> Also, they should also be able to determine the nature of cyberbullies such as their motives and the reasons why they bully other people on the web. They should explore the history of how cyberbullying context in the conversations began. Future researchers must</w:t>
-      </w:r>
-      <w:r>
-        <w:rPr>
-          <w:rFonts w:ascii="Arial" w:hAnsi="Arial" w:cs="Arial"/>
-          <w:sz w:val="24"/>
-          <w:szCs w:val="32"/>
-        </w:rPr>
-        <w:t xml:space="preserve"> also explore </w:t>
-      </w:r>
-      <w:r>
-        <w:rPr>
-          <w:rFonts w:ascii="Arial" w:hAnsi="Arial" w:cs="Arial"/>
-          <w:sz w:val="24"/>
-          <w:szCs w:val="32"/>
-        </w:rPr>
-        <w:t xml:space="preserve">different </w:t>
-      </w:r>
-      <w:r>
-        <w:rPr>
-          <w:rFonts w:ascii="Arial" w:hAnsi="Arial" w:cs="Arial"/>
-          <w:sz w:val="24"/>
-          <w:szCs w:val="32"/>
-        </w:rPr>
-        <w:t>application</w:t>
-      </w:r>
-      <w:r>
-        <w:rPr>
-          <w:rFonts w:ascii="Arial" w:hAnsi="Arial" w:cs="Arial"/>
-          <w:sz w:val="24"/>
-          <w:szCs w:val="32"/>
-        </w:rPr>
-        <w:t>s</w:t>
-      </w:r>
-      <w:r>
-        <w:rPr>
-          <w:rFonts w:ascii="Arial" w:hAnsi="Arial" w:cs="Arial"/>
-          <w:sz w:val="24"/>
-          <w:szCs w:val="32"/>
-        </w:rPr>
-        <w:t xml:space="preserve"> </w:t>
-      </w:r>
-      <w:r>
-        <w:rPr>
-          <w:rFonts w:ascii="Arial" w:hAnsi="Arial" w:cs="Arial"/>
-          <w:sz w:val="24"/>
-          <w:szCs w:val="32"/>
-        </w:rPr>
-        <w:t xml:space="preserve">or tools that </w:t>
-      </w:r>
-      <w:r>
-        <w:rPr>
-          <w:rFonts w:ascii="Arial" w:hAnsi="Arial" w:cs="Arial"/>
-          <w:sz w:val="24"/>
-          <w:szCs w:val="32"/>
-        </w:rPr>
-        <w:t>can be used to enhance the</w:t>
-      </w:r>
-      <w:r>
-        <w:rPr>
-          <w:rFonts w:ascii="Arial" w:hAnsi="Arial" w:cs="Arial"/>
-          <w:sz w:val="24"/>
-          <w:szCs w:val="32"/>
-        </w:rPr>
-        <w:t>ir</w:t>
-      </w:r>
-      <w:r>
-        <w:rPr>
-          <w:rFonts w:ascii="Arial" w:hAnsi="Arial" w:cs="Arial"/>
-          <w:sz w:val="24"/>
-          <w:szCs w:val="32"/>
-        </w:rPr>
-        <w:t xml:space="preserve"> project.</w:t>
-      </w:r>
-    </w:p>
-    <w:bookmarkEnd w:id="0"/>
-    <w:p>
-      <w:pPr>
-        <w:jc w:val="both"/>
-        <w:rPr>
-          <w:rFonts w:ascii="Arial" w:hAnsi="Arial" w:cs="Arial"/>
-          <w:sz w:val="24"/>
-          <w:szCs w:val="32"/>
-        </w:rPr>
-      </w:pPr>
+      <w:r>
+        <w:rPr>
+          <w:rFonts w:ascii="Arial" w:hAnsi="Arial" w:cs="Arial"/>
+          <w:sz w:val="24"/>
+          <w:szCs w:val="32"/>
+        </w:rPr>
+        <w:t>As fo</w:t>
+      </w:r>
+      <w:r>
+        <w:rPr>
+          <w:rFonts w:ascii="Arial" w:hAnsi="Arial" w:cs="Arial"/>
+          <w:sz w:val="24"/>
+          <w:szCs w:val="32"/>
+        </w:rPr>
+        <w:t xml:space="preserve">r the future researchers who wished to conduct the same research, </w:t>
+      </w:r>
+      <w:r>
+        <w:rPr>
+          <w:rFonts w:ascii="Arial" w:hAnsi="Arial" w:cs="Arial"/>
+          <w:sz w:val="24"/>
+          <w:szCs w:val="32"/>
+        </w:rPr>
+        <w:t xml:space="preserve">they should increase the dataset and determine the optimal threshold automatically through machine learning. </w:t>
+      </w:r>
+      <w:r>
+        <w:rPr>
+          <w:rFonts w:ascii="Arial" w:hAnsi="Arial" w:cs="Arial"/>
+          <w:sz w:val="24"/>
+          <w:szCs w:val="32"/>
+        </w:rPr>
+        <w:t xml:space="preserve">Furthermore, </w:t>
+      </w:r>
+      <w:r>
+        <w:rPr>
+          <w:rFonts w:ascii="Arial" w:hAnsi="Arial" w:cs="Arial"/>
+          <w:sz w:val="24"/>
+          <w:szCs w:val="32"/>
+        </w:rPr>
+        <w:t xml:space="preserve">they should add more language to the system. </w:t>
+      </w:r>
+      <w:r>
+        <w:rPr>
+          <w:rFonts w:ascii="Arial" w:hAnsi="Arial" w:cs="Arial"/>
+          <w:sz w:val="24"/>
+          <w:szCs w:val="32"/>
+        </w:rPr>
+        <w:t xml:space="preserve">By adding new languages, the system will become more </w:t>
+      </w:r>
+      <w:r>
+        <w:rPr>
+          <w:rFonts w:ascii="Arial" w:hAnsi="Arial" w:cs="Arial"/>
+          <w:sz w:val="24"/>
+          <w:szCs w:val="32"/>
+        </w:rPr>
+        <w:t>and more accurate and it can also be used in other cou</w:t>
+      </w:r>
+      <w:r>
+        <w:rPr>
+          <w:rFonts w:ascii="Arial" w:hAnsi="Arial" w:cs="Arial"/>
+          <w:sz w:val="24"/>
+          <w:szCs w:val="32"/>
+        </w:rPr>
+        <w:t xml:space="preserve">ntries. </w:t>
+      </w:r>
     </w:p>
     <w:sectPr>
       <w:pgSz w:w="12240" w:h="15840"/>
@@ -284,7 +299,7 @@
 </file>
 
 <file path=word/styles.xml><?xml version="1.0" encoding="utf-8"?>
-<w:styles xmlns:mc="http://schemas.openxmlformats.org/markup-compatibility/2006" xmlns:r="http://schemas.openxmlformats.org/officeDocument/2006/relationships" xmlns:w="http://schemas.openxmlformats.org/wordprocessingml/2006/main" xmlns:w14="http://schemas.microsoft.com/office/word/2010/wordml" xmlns:w15="http://schemas.microsoft.com/office/word/2012/wordml" xmlns:w16se="http://schemas.microsoft.com/office/word/2015/wordml/symex" mc:Ignorable="w14 w15 w16se">
+<w:styles xmlns:mc="http://schemas.openxmlformats.org/markup-compatibility/2006" xmlns:r="http://schemas.openxmlformats.org/officeDocument/2006/relationships" xmlns:w="http://schemas.openxmlformats.org/wordprocessingml/2006/main" xmlns:w14="http://schemas.microsoft.com/office/word/2010/wordml" xmlns:w15="http://schemas.microsoft.com/office/word/2012/wordml" mc:Ignorable="w14 w15">
   <w:docDefaults>
     <w:rPrDefault>
       <w:rPr>
@@ -704,18 +719,6 @@
     <w:semiHidden/>
     <w:unhideWhenUsed/>
   </w:style>
-  <w:style w:type="paragraph" w:styleId="NoSpacing">
-    <w:name w:val="No Spacing"/>
-    <w:uiPriority w:val="1"/>
-    <w:qFormat/>
-    <w:rsid w:val="00C1732A"/>
-    <w:pPr>
-      <w:spacing w:after="0" w:line="240" w:lineRule="auto"/>
-    </w:pPr>
-    <w:rPr>
-      <w:lang w:val="en-US"/>
-    </w:rPr>
-  </w:style>
 </w:styles>
 </file>
 

</xml_diff>